<commit_message>
Bash Shell work in progress.
</commit_message>
<xml_diff>
--- a/VersionControlKeyPoints.docx
+++ b/VersionControlKeyPoints.docx
@@ -325,15 +325,7 @@
         <w:t>Derived from</w:t>
       </w:r>
       <w:r>
-        <w:t xml:space="preserve"> Chris </w:t>
-      </w:r>
-      <w:proofErr w:type="spellStart"/>
-      <w:r>
-        <w:t>Cannam’s</w:t>
-      </w:r>
-      <w:proofErr w:type="spellEnd"/>
-      <w:r>
-        <w:t xml:space="preserve"> original at, </w:t>
+        <w:t xml:space="preserve"> Chris Cannam’s original at, </w:t>
       </w:r>
       <w:hyperlink r:id="rId10" w:history="1">
         <w:r>
@@ -364,152 +356,134 @@
         <w:t>Mercurial</w:t>
       </w:r>
       <w:r>
-        <w:t xml:space="preserve">, </w:t>
-      </w:r>
-      <w:proofErr w:type="spellStart"/>
-      <w:r>
-        <w:t>BitBucket</w:t>
-      </w:r>
-      <w:proofErr w:type="spellEnd"/>
+        <w:t>, BitBucket.</w:t>
+      </w:r>
+    </w:p>
+    <w:p>
+      <w:pPr>
+        <w:pStyle w:val="Heading2"/>
+      </w:pPr>
+      <w:r>
+        <w:t>Introduction</w:t>
+      </w:r>
+    </w:p>
+    <w:p/>
+    <w:p>
+      <w:r>
+        <w:t>Cover</w:t>
+      </w:r>
+      <w:r>
+        <w:t xml:space="preserve"> </w:t>
+      </w:r>
+      <w:r>
+        <w:t>VersionControl.ppt</w:t>
+      </w:r>
+      <w:r>
+        <w:t>, slides 1-2</w:t>
+      </w:r>
       <w:r>
         <w:t>.</w:t>
       </w:r>
     </w:p>
     <w:p>
+      <w:r>
+        <w:t>Use Mercurial command-line.</w:t>
+      </w:r>
+      <w:r>
+        <w:t xml:space="preserve"> </w:t>
+      </w:r>
+    </w:p>
+    <w:p>
+      <w:r>
+        <w:t xml:space="preserve">EasyMercurial GUI </w:t>
+      </w:r>
+      <w:r>
+        <w:t>as</w:t>
+      </w:r>
+      <w:r>
+        <w:t xml:space="preserve"> a visually app</w:t>
+      </w:r>
+      <w:r>
+        <w:t>ealing alternative</w:t>
+      </w:r>
+      <w:r>
+        <w:t xml:space="preserve"> </w:t>
+      </w:r>
+      <w:r>
+        <w:t xml:space="preserve">– once </w:t>
+      </w:r>
+      <w:r>
+        <w:t>the concepts are understood.</w:t>
+      </w:r>
+    </w:p>
+    <w:p>
       <w:pPr>
         <w:pStyle w:val="Heading2"/>
       </w:pPr>
       <w:r>
-        <w:t>Introduction</w:t>
+        <w:t xml:space="preserve">Create a repository </w:t>
+      </w:r>
+      <w:r>
+        <w:t xml:space="preserve">directory </w:t>
+      </w:r>
+      <w:r>
+        <w:t>and add a file</w:t>
       </w:r>
     </w:p>
     <w:p/>
     <w:p>
       <w:r>
-        <w:t>Cover</w:t>
+        <w:t>hg and Mercury.</w:t>
+      </w:r>
+    </w:p>
+    <w:p>
+      <w:pPr>
+        <w:pStyle w:val="Code"/>
+      </w:pPr>
+      <w:r>
+        <w:t>hg init</w:t>
+      </w:r>
+    </w:p>
+    <w:p>
+      <w:pPr>
+        <w:pStyle w:val="Code"/>
+      </w:pPr>
+      <w:r>
+        <w:t>hg status</w:t>
+      </w:r>
+      <w:r>
+        <w:t xml:space="preserve"> file.txt</w:t>
+      </w:r>
+    </w:p>
+    <w:p>
+      <w:r>
+        <w:t xml:space="preserve">“?” </w:t>
+      </w:r>
+      <w:r>
+        <w:t>means</w:t>
       </w:r>
       <w:r>
         <w:t xml:space="preserve"> </w:t>
       </w:r>
       <w:r>
-        <w:t>VersionControl.ppt</w:t>
-      </w:r>
-      <w:r>
-        <w:t>, slides 1-2</w:t>
-      </w:r>
-      <w:r>
-        <w:t>.</w:t>
-      </w:r>
-    </w:p>
-    <w:p>
-      <w:r>
-        <w:t>Use Mercurial command-line.</w:t>
-      </w:r>
-      <w:r>
-        <w:t xml:space="preserve"> </w:t>
-      </w:r>
-    </w:p>
-    <w:p>
-      <w:proofErr w:type="spellStart"/>
-      <w:r>
-        <w:t>EasyMercurial</w:t>
-      </w:r>
-      <w:proofErr w:type="spellEnd"/>
-      <w:r>
-        <w:t xml:space="preserve"> GUI </w:t>
-      </w:r>
-      <w:r>
-        <w:t>as</w:t>
-      </w:r>
-      <w:r>
-        <w:t xml:space="preserve"> a visually app</w:t>
-      </w:r>
-      <w:r>
-        <w:t>ealing alternative</w:t>
-      </w:r>
-      <w:r>
-        <w:t xml:space="preserve"> </w:t>
-      </w:r>
-      <w:r>
-        <w:t xml:space="preserve">– once </w:t>
-      </w:r>
-      <w:r>
-        <w:t>the concepts are understood.</w:t>
-      </w:r>
-    </w:p>
-    <w:p>
-      <w:pPr>
-        <w:pStyle w:val="Heading2"/>
-      </w:pPr>
-      <w:r>
-        <w:t xml:space="preserve">Create a repository </w:t>
-      </w:r>
-      <w:r>
-        <w:t xml:space="preserve">directory </w:t>
-      </w:r>
-      <w:r>
-        <w:t>and add a file</w:t>
-      </w:r>
-    </w:p>
-    <w:p/>
-    <w:p>
-      <w:r>
-        <w:t>hg and Mercury.</w:t>
-      </w:r>
-    </w:p>
-    <w:p>
-      <w:pPr>
-        <w:pStyle w:val="Code"/>
-      </w:pPr>
-      <w:r>
-        <w:t xml:space="preserve">hg </w:t>
-      </w:r>
-      <w:proofErr w:type="spellStart"/>
-      <w:r>
-        <w:t>init</w:t>
-      </w:r>
-      <w:proofErr w:type="spellEnd"/>
-    </w:p>
-    <w:p>
-      <w:pPr>
-        <w:pStyle w:val="Code"/>
-      </w:pPr>
-      <w:r>
-        <w:t>hg status</w:t>
+        <w:t>repository</w:t>
+      </w:r>
+      <w:r>
+        <w:t xml:space="preserve"> does not know about it.</w:t>
+      </w:r>
+    </w:p>
+    <w:p>
+      <w:pPr>
+        <w:pStyle w:val="Code"/>
+      </w:pPr>
+      <w:r>
+        <w:t>hg add</w:t>
       </w:r>
       <w:r>
         <w:t xml:space="preserve"> file.txt</w:t>
       </w:r>
     </w:p>
     <w:p>
-      <w:r>
-        <w:t xml:space="preserve">“?” </w:t>
-      </w:r>
-      <w:r>
-        <w:t>means</w:t>
-      </w:r>
-      <w:r>
-        <w:t xml:space="preserve"> </w:t>
-      </w:r>
-      <w:r>
-        <w:t>repository</w:t>
-      </w:r>
-      <w:r>
-        <w:t xml:space="preserve"> does not know about it.</w:t>
-      </w:r>
-    </w:p>
-    <w:p>
-      <w:pPr>
-        <w:pStyle w:val="Code"/>
-      </w:pPr>
-      <w:r>
-        <w:t>hg add</w:t>
-      </w:r>
-      <w:r>
-        <w:t xml:space="preserve"> file.txt</w:t>
-      </w:r>
-    </w:p>
-    <w:p>
       <w:pPr>
         <w:pStyle w:val="Code"/>
       </w:pPr>
@@ -552,13 +526,8 @@
     </w:p>
     <w:p>
       <w:r>
-        <w:t>/home/user/.</w:t>
-      </w:r>
-      <w:proofErr w:type="spellStart"/>
-      <w:r>
-        <w:t>hgrc</w:t>
-      </w:r>
-      <w:proofErr w:type="spellEnd"/>
+        <w:t>/home/user/.hgrc</w:t>
+      </w:r>
       <w:r>
         <w:t xml:space="preserve"> file contains common settings.</w:t>
       </w:r>
@@ -568,15 +537,7 @@
         <w:pStyle w:val="Code"/>
       </w:pPr>
       <w:r>
-        <w:t>[</w:t>
-      </w:r>
-      <w:proofErr w:type="spellStart"/>
-      <w:r>
-        <w:t>ui</w:t>
-      </w:r>
-      <w:proofErr w:type="spellEnd"/>
-      <w:r>
-        <w:t>]</w:t>
+        <w:t>[ui]</w:t>
       </w:r>
     </w:p>
     <w:p>
@@ -632,13 +593,8 @@
     </w:p>
     <w:p>
       <w:r>
-        <w:t>.</w:t>
-      </w:r>
-      <w:proofErr w:type="spellStart"/>
-      <w:r>
-        <w:t>hgignore</w:t>
-      </w:r>
-      <w:proofErr w:type="spellEnd"/>
+        <w:t>.hgignore</w:t>
+      </w:r>
       <w:r>
         <w:t xml:space="preserve"> can record files to ignore e.g.</w:t>
       </w:r>
@@ -677,26 +633,16 @@
         <w:pStyle w:val="Code"/>
       </w:pPr>
       <w:r>
-        <w:t>hg add .</w:t>
-      </w:r>
-      <w:proofErr w:type="spellStart"/>
-      <w:r>
-        <w:t>hgignore</w:t>
-      </w:r>
-      <w:proofErr w:type="spellEnd"/>
-    </w:p>
-    <w:p>
-      <w:pPr>
-        <w:pStyle w:val="Code"/>
-      </w:pPr>
-      <w:r>
-        <w:t>hg commit –m “. . .” .</w:t>
-      </w:r>
-      <w:proofErr w:type="spellStart"/>
-      <w:r>
-        <w:t>hgignore</w:t>
-      </w:r>
-      <w:proofErr w:type="spellEnd"/>
+        <w:t>hg add .hgignore</w:t>
+      </w:r>
+    </w:p>
+    <w:p>
+      <w:pPr>
+        <w:pStyle w:val="Code"/>
+      </w:pPr>
+      <w:r>
+        <w:t>hg commit –m “. . .” .hgignore</w:t>
+      </w:r>
     </w:p>
     <w:p>
       <w:pPr>
@@ -813,21 +759,7 @@
         <w:rPr>
           <w:rFonts w:cstheme="minorHAnsi"/>
         </w:rPr>
-        <w:t>.</w:t>
-      </w:r>
-      <w:proofErr w:type="spellStart"/>
-      <w:r>
-        <w:rPr>
-          <w:rFonts w:cstheme="minorHAnsi"/>
-        </w:rPr>
-        <w:t>orig</w:t>
-      </w:r>
-      <w:proofErr w:type="spellEnd"/>
-      <w:r>
-        <w:rPr>
-          <w:rFonts w:cstheme="minorHAnsi"/>
-        </w:rPr>
-        <w:t xml:space="preserve"> copy </w:t>
+        <w:t xml:space="preserve">.orig copy </w:t>
       </w:r>
       <w:r>
         <w:rPr>
@@ -952,15 +884,7 @@
     <w:p/>
     <w:p>
       <w:r>
-        <w:t xml:space="preserve">Manual copy via SSH or copy to </w:t>
-      </w:r>
-      <w:proofErr w:type="spellStart"/>
-      <w:r>
-        <w:t>DropBox</w:t>
-      </w:r>
-      <w:proofErr w:type="spellEnd"/>
-      <w:r>
-        <w:t>, but revision control systems support remote access.</w:t>
+        <w:t>Manual copy via SSH or copy to DropBox, but revision control systems support remote access.</w:t>
       </w:r>
     </w:p>
     <w:p>
@@ -1044,31 +968,15 @@
     </w:p>
     <w:p>
       <w:r>
-        <w:t>Mercurial 1.7.3 Mercurial and SSL problem warnings. Either we use an --insecure flag at the command-line or edit .</w:t>
-      </w:r>
-      <w:proofErr w:type="spellStart"/>
-      <w:r>
-        <w:t>hgrc</w:t>
-      </w:r>
-      <w:proofErr w:type="spellEnd"/>
-      <w:r>
-        <w:t>.</w:t>
-      </w:r>
-    </w:p>
-    <w:p>
-      <w:pPr>
-        <w:pStyle w:val="Code"/>
-      </w:pPr>
-      <w:r>
-        <w:t>[</w:t>
-      </w:r>
-      <w:proofErr w:type="spellStart"/>
-      <w:r>
-        <w:t>hostfingerprints</w:t>
-      </w:r>
-      <w:proofErr w:type="spellEnd"/>
-      <w:r>
-        <w:t>]</w:t>
+        <w:t>Mercurial 1.7.3 Mercurial and SSL problem warnings. Either we use an --insecure flag at the command-line or edit .hgrc.</w:t>
+      </w:r>
+    </w:p>
+    <w:p>
+      <w:pPr>
+        <w:pStyle w:val="Code"/>
+      </w:pPr>
+      <w:r>
+        <w:t>[hostfingerprints]</w:t>
       </w:r>
     </w:p>
     <w:p>
@@ -1118,27 +1026,9 @@
       <w:pPr>
         <w:pStyle w:val="Code"/>
       </w:pPr>
-      <w:proofErr w:type="spellStart"/>
-      <w:r>
-        <w:t>rm</w:t>
-      </w:r>
-      <w:proofErr w:type="spellEnd"/>
-      <w:r>
-        <w:t xml:space="preserve"> –</w:t>
-      </w:r>
-      <w:proofErr w:type="spellStart"/>
-      <w:r>
-        <w:t>rf</w:t>
-      </w:r>
-      <w:proofErr w:type="spellEnd"/>
-      <w:r>
-        <w:t xml:space="preserve"> </w:t>
-      </w:r>
-      <w:proofErr w:type="spellStart"/>
-      <w:r>
-        <w:t>localrepository</w:t>
-      </w:r>
-      <w:proofErr w:type="spellEnd"/>
+      <w:r>
+        <w:t>rm –rf localrepository</w:t>
+      </w:r>
     </w:p>
     <w:p>
       <w:pPr>
@@ -1341,15 +1231,7 @@
     </w:p>
     <w:p>
       <w:r>
-        <w:t xml:space="preserve">Click </w:t>
-      </w:r>
-      <w:proofErr w:type="spellStart"/>
-      <w:r>
-        <w:t>BitBucket</w:t>
-      </w:r>
-      <w:proofErr w:type="spellEnd"/>
-      <w:r>
-        <w:t>, cog icon.</w:t>
+        <w:t>Click BitBucket, cog icon.</w:t>
       </w:r>
     </w:p>
     <w:p>
@@ -1617,13 +1499,8 @@
       </w:r>
     </w:p>
     <w:p>
-      <w:proofErr w:type="spellStart"/>
-      <w:r>
-        <w:t>BitBucket</w:t>
-      </w:r>
-      <w:proofErr w:type="spellEnd"/>
-      <w:r>
-        <w:t xml:space="preserve"> Commits page and tree of changes.</w:t>
+      <w:r>
+        <w:t>BitBucket Commits page and tree of changes.</w:t>
       </w:r>
     </w:p>
     <w:p>
@@ -1645,15 +1522,7 @@
     <w:p/>
     <w:p>
       <w:r>
-        <w:t xml:space="preserve">Create a new repository, </w:t>
-      </w:r>
-      <w:proofErr w:type="spellStart"/>
-      <w:r>
-        <w:t>SoftwareCarpentry</w:t>
-      </w:r>
-      <w:proofErr w:type="spellEnd"/>
-      <w:r>
-        <w:t>.</w:t>
+        <w:t>Create a new repository, SoftwareCarpentry.</w:t>
       </w:r>
     </w:p>
     <w:p>
@@ -1663,15 +1532,7 @@
     </w:p>
     <w:p>
       <w:r>
-        <w:t xml:space="preserve">Push repository to </w:t>
-      </w:r>
-      <w:proofErr w:type="spellStart"/>
-      <w:r>
-        <w:t>BitBucket</w:t>
-      </w:r>
-      <w:proofErr w:type="spellEnd"/>
-      <w:r>
-        <w:t>.</w:t>
+        <w:t>Push repository to BitBucket.</w:t>
       </w:r>
     </w:p>
     <w:p>
@@ -1683,6 +1544,8 @@
       <w:pPr>
         <w:pStyle w:val="Heading2"/>
       </w:pPr>
+      <w:bookmarkStart w:id="0" w:name="_GoBack"/>
+      <w:bookmarkEnd w:id="0"/>
       <w:r>
         <w:t>Conclusion</w:t>
       </w:r>
@@ -1706,15 +1569,7 @@
     </w:p>
     <w:p>
       <w:r>
-        <w:t xml:space="preserve">Show </w:t>
-      </w:r>
-      <w:proofErr w:type="spellStart"/>
-      <w:r>
-        <w:t>EasyMercurial</w:t>
-      </w:r>
-      <w:proofErr w:type="spellEnd"/>
-      <w:r>
-        <w:t>.</w:t>
+        <w:t>Show EasyMercurial.</w:t>
       </w:r>
     </w:p>
     <w:p>
@@ -1731,10 +1586,7 @@
         <w:t xml:space="preserve"> onwards.</w:t>
       </w:r>
     </w:p>
-    <w:p>
-      <w:bookmarkStart w:id="0" w:name="_GoBack"/>
-      <w:bookmarkEnd w:id="0"/>
-    </w:p>
+    <w:p/>
     <w:sectPr>
       <w:pgSz w:w="11906" w:h="16838"/>
       <w:pgMar w:top="1440" w:right="1440" w:bottom="1440" w:left="1440" w:header="708" w:footer="708" w:gutter="0"/>
@@ -2652,6 +2504,95 @@
     </w:lvl>
   </w:abstractNum>
   <w:abstractNum w:abstractNumId="8">
+    <w:nsid w:val="2F9F2020"/>
+    <w:multiLevelType w:val="hybridMultilevel"/>
+    <w:tmpl w:val="23D4CF3E"/>
+    <w:lvl w:ilvl="0" w:tplc="0809000F">
+      <w:start w:val="1"/>
+      <w:numFmt w:val="decimal"/>
+      <w:lvlText w:val="%1."/>
+      <w:lvlJc w:val="left"/>
+      <w:pPr>
+        <w:ind w:left="720" w:hanging="360"/>
+      </w:pPr>
+      <w:rPr>
+        <w:rFonts w:hint="default"/>
+      </w:rPr>
+    </w:lvl>
+    <w:lvl w:ilvl="1" w:tplc="08090019" w:tentative="1">
+      <w:start w:val="1"/>
+      <w:numFmt w:val="lowerLetter"/>
+      <w:lvlText w:val="%2."/>
+      <w:lvlJc w:val="left"/>
+      <w:pPr>
+        <w:ind w:left="1440" w:hanging="360"/>
+      </w:pPr>
+    </w:lvl>
+    <w:lvl w:ilvl="2" w:tplc="0809001B" w:tentative="1">
+      <w:start w:val="1"/>
+      <w:numFmt w:val="lowerRoman"/>
+      <w:lvlText w:val="%3."/>
+      <w:lvlJc w:val="right"/>
+      <w:pPr>
+        <w:ind w:left="2160" w:hanging="180"/>
+      </w:pPr>
+    </w:lvl>
+    <w:lvl w:ilvl="3" w:tplc="0809000F" w:tentative="1">
+      <w:start w:val="1"/>
+      <w:numFmt w:val="decimal"/>
+      <w:lvlText w:val="%4."/>
+      <w:lvlJc w:val="left"/>
+      <w:pPr>
+        <w:ind w:left="2880" w:hanging="360"/>
+      </w:pPr>
+    </w:lvl>
+    <w:lvl w:ilvl="4" w:tplc="08090019" w:tentative="1">
+      <w:start w:val="1"/>
+      <w:numFmt w:val="lowerLetter"/>
+      <w:lvlText w:val="%5."/>
+      <w:lvlJc w:val="left"/>
+      <w:pPr>
+        <w:ind w:left="3600" w:hanging="360"/>
+      </w:pPr>
+    </w:lvl>
+    <w:lvl w:ilvl="5" w:tplc="0809001B" w:tentative="1">
+      <w:start w:val="1"/>
+      <w:numFmt w:val="lowerRoman"/>
+      <w:lvlText w:val="%6."/>
+      <w:lvlJc w:val="right"/>
+      <w:pPr>
+        <w:ind w:left="4320" w:hanging="180"/>
+      </w:pPr>
+    </w:lvl>
+    <w:lvl w:ilvl="6" w:tplc="0809000F" w:tentative="1">
+      <w:start w:val="1"/>
+      <w:numFmt w:val="decimal"/>
+      <w:lvlText w:val="%7."/>
+      <w:lvlJc w:val="left"/>
+      <w:pPr>
+        <w:ind w:left="5040" w:hanging="360"/>
+      </w:pPr>
+    </w:lvl>
+    <w:lvl w:ilvl="7" w:tplc="08090019" w:tentative="1">
+      <w:start w:val="1"/>
+      <w:numFmt w:val="lowerLetter"/>
+      <w:lvlText w:val="%8."/>
+      <w:lvlJc w:val="left"/>
+      <w:pPr>
+        <w:ind w:left="5760" w:hanging="360"/>
+      </w:pPr>
+    </w:lvl>
+    <w:lvl w:ilvl="8" w:tplc="0809001B" w:tentative="1">
+      <w:start w:val="1"/>
+      <w:numFmt w:val="lowerRoman"/>
+      <w:lvlText w:val="%9."/>
+      <w:lvlJc w:val="right"/>
+      <w:pPr>
+        <w:ind w:left="6480" w:hanging="180"/>
+      </w:pPr>
+    </w:lvl>
+  </w:abstractNum>
+  <w:abstractNum w:abstractNumId="9">
     <w:nsid w:val="34974E8C"/>
     <w:multiLevelType w:val="hybridMultilevel"/>
     <w:tmpl w:val="34B67E12"/>
@@ -2764,7 +2705,7 @@
       </w:rPr>
     </w:lvl>
   </w:abstractNum>
-  <w:abstractNum w:abstractNumId="9">
+  <w:abstractNum w:abstractNumId="10">
     <w:nsid w:val="5B756324"/>
     <w:multiLevelType w:val="hybridMultilevel"/>
     <w:tmpl w:val="4686D184"/>
@@ -2877,7 +2818,7 @@
       </w:rPr>
     </w:lvl>
   </w:abstractNum>
-  <w:abstractNum w:abstractNumId="10">
+  <w:abstractNum w:abstractNumId="11">
     <w:nsid w:val="60992613"/>
     <w:multiLevelType w:val="hybridMultilevel"/>
     <w:tmpl w:val="B5C0FB14"/>
@@ -2991,10 +2932,10 @@
     </w:lvl>
   </w:abstractNum>
   <w:num w:numId="1">
-    <w:abstractNumId w:val="9"/>
+    <w:abstractNumId w:val="10"/>
   </w:num>
   <w:num w:numId="2">
-    <w:abstractNumId w:val="8"/>
+    <w:abstractNumId w:val="9"/>
   </w:num>
   <w:num w:numId="3">
     <w:abstractNumId w:val="7"/>
@@ -3012,7 +2953,7 @@
     <w:abstractNumId w:val="1"/>
   </w:num>
   <w:num w:numId="8">
-    <w:abstractNumId w:val="10"/>
+    <w:abstractNumId w:val="11"/>
   </w:num>
   <w:num w:numId="9">
     <w:abstractNumId w:val="0"/>
@@ -3022,6 +2963,9 @@
   </w:num>
   <w:num w:numId="11">
     <w:abstractNumId w:val="6"/>
+  </w:num>
+  <w:num w:numId="12">
+    <w:abstractNumId w:val="8"/>
   </w:num>
   <w:numIdMacAtCleanup w:val="6"/>
 </w:numbering>
@@ -4368,7 +4312,7 @@
 </file>
 
 <file path=customXml/itemProps1.xml><?xml version="1.0" encoding="utf-8"?>
-<ds:datastoreItem xmlns:ds="http://schemas.openxmlformats.org/officeDocument/2006/customXml" ds:itemID="{5090710F-03CA-49F0-B9D1-5B5006302E70}">
+<ds:datastoreItem xmlns:ds="http://schemas.openxmlformats.org/officeDocument/2006/customXml" ds:itemID="{F634DD13-2432-4575-BC82-489932FE2CE2}">
   <ds:schemaRefs>
     <ds:schemaRef ds:uri="http://schemas.openxmlformats.org/officeDocument/2006/bibliography"/>
   </ds:schemaRefs>

</xml_diff>